<commit_message>
Taller login, form carrito
</commit_message>
<xml_diff>
--- a/angular.docx
+++ b/angular.docx
@@ -47,35 +47,7 @@
         <w:rPr>
           <w:lang w:val="es-ES"/>
         </w:rPr>
-        <w:t xml:space="preserve">ng </w:t>
-      </w:r>
-      <w:proofErr w:type="spellStart"/>
-      <w:r>
-        <w:rPr>
-          <w:lang w:val="es-ES"/>
-        </w:rPr>
-        <w:t>generate</w:t>
-      </w:r>
-      <w:proofErr w:type="spellEnd"/>
-      <w:r>
-        <w:rPr>
-          <w:lang w:val="es-ES"/>
-        </w:rPr>
-        <w:t xml:space="preserve"> </w:t>
-      </w:r>
-      <w:proofErr w:type="spellStart"/>
-      <w:r>
-        <w:rPr>
-          <w:lang w:val="es-ES"/>
-        </w:rPr>
-        <w:t>component</w:t>
-      </w:r>
-      <w:proofErr w:type="spellEnd"/>
-      <w:r>
-        <w:rPr>
-          <w:lang w:val="es-ES"/>
-        </w:rPr>
-        <w:t xml:space="preserve"> tarjeta</w:t>
+        <w:t>ng generate component tarjeta</w:t>
       </w:r>
     </w:p>
     <w:p>
@@ -352,23 +324,7 @@
         <w:rPr>
           <w:lang w:val="es-ES"/>
         </w:rPr>
-        <w:t xml:space="preserve">Por defecto el texto </w:t>
-      </w:r>
-      <w:proofErr w:type="spellStart"/>
-      <w:proofErr w:type="gramStart"/>
-      <w:r>
-        <w:rPr>
-          <w:lang w:val="es-ES"/>
-        </w:rPr>
-        <w:t>seria:Hola</w:t>
-      </w:r>
-      <w:proofErr w:type="spellEnd"/>
-      <w:proofErr w:type="gramEnd"/>
-      <w:r>
-        <w:rPr>
-          <w:lang w:val="es-ES"/>
-        </w:rPr>
-        <w:t xml:space="preserve"> soy un componente alerta</w:t>
+        <w:t>Por defecto el texto seria:Hola soy un componente alerta</w:t>
       </w:r>
     </w:p>
     <w:p>
@@ -853,29 +809,7 @@
         <w:rPr>
           <w:lang w:val="es-ES"/>
         </w:rPr>
-        <w:t xml:space="preserve">ng </w:t>
-      </w:r>
-      <w:proofErr w:type="spellStart"/>
-      <w:r>
-        <w:rPr>
-          <w:lang w:val="es-ES"/>
-        </w:rPr>
-        <w:t>generate</w:t>
-      </w:r>
-      <w:proofErr w:type="spellEnd"/>
-      <w:r>
-        <w:rPr>
-          <w:lang w:val="es-ES"/>
-        </w:rPr>
-        <w:t xml:space="preserve"> </w:t>
-      </w:r>
-      <w:proofErr w:type="spellStart"/>
-      <w:proofErr w:type="gramStart"/>
-      <w:r>
-        <w:rPr>
-          <w:lang w:val="es-ES"/>
-        </w:rPr>
-        <w:t>compone</w:t>
+        <w:t>ng generate compone</w:t>
       </w:r>
       <w:r>
         <w:rPr>
@@ -887,38 +821,8 @@
         <w:rPr>
           <w:lang w:val="es-ES"/>
         </w:rPr>
-        <w:t>t</w:t>
-      </w:r>
-      <w:proofErr w:type="spellEnd"/>
-      <w:r>
-        <w:rPr>
-          <w:lang w:val="es-ES"/>
-        </w:rPr>
-        <w:t xml:space="preserve">  </w:t>
-      </w:r>
-      <w:proofErr w:type="spellStart"/>
-      <w:r>
-        <w:rPr>
-          <w:lang w:val="es-ES"/>
-        </w:rPr>
-        <w:t>pages</w:t>
-      </w:r>
-      <w:proofErr w:type="spellEnd"/>
-      <w:proofErr w:type="gramEnd"/>
-      <w:r>
-        <w:rPr>
-          <w:lang w:val="es-ES"/>
-        </w:rPr>
-        <w:t>/</w:t>
-      </w:r>
-      <w:proofErr w:type="spellStart"/>
-      <w:r>
-        <w:rPr>
-          <w:lang w:val="es-ES"/>
-        </w:rPr>
-        <w:t>vistaDetalle</w:t>
-      </w:r>
-      <w:proofErr w:type="spellEnd"/>
+        <w:t>t  pages/vistaDetalle</w:t>
+      </w:r>
     </w:p>
     <w:p>
       <w:pPr>
@@ -951,34 +855,19 @@
         <w:rPr>
           <w:lang w:val="es-ES"/>
         </w:rPr>
-        <w:t xml:space="preserve">rutas en </w:t>
-      </w:r>
-      <w:proofErr w:type="spellStart"/>
-      <w:proofErr w:type="gramStart"/>
-      <w:r>
-        <w:rPr>
-          <w:lang w:val="es-ES"/>
-        </w:rPr>
-        <w:t>app.routes</w:t>
-      </w:r>
-      <w:proofErr w:type="gramEnd"/>
-      <w:r>
-        <w:rPr>
-          <w:lang w:val="es-ES"/>
-        </w:rPr>
-        <w:t>.ts</w:t>
-      </w:r>
-      <w:proofErr w:type="spellEnd"/>
-    </w:p>
-    <w:p>
-      <w:pPr>
-        <w:pStyle w:val="Prrafodelista"/>
-        <w:rPr>
-          <w:lang w:val="es-ES"/>
-        </w:rPr>
-      </w:pPr>
-      <w:r>
-        <w:rPr>
+        <w:t>rutas en app.routes.ts</w:t>
+      </w:r>
+    </w:p>
+    <w:p>
+      <w:pPr>
+        <w:pStyle w:val="Prrafodelista"/>
+        <w:rPr>
+          <w:lang w:val="es-ES"/>
+        </w:rPr>
+      </w:pPr>
+      <w:r>
+        <w:rPr>
+          <w:noProof/>
           <w:lang w:val="es-ES"/>
         </w:rPr>
         <w:drawing>
@@ -1078,6 +967,7 @@
       </w:pPr>
       <w:r>
         <w:rPr>
+          <w:noProof/>
           <w:lang w:val="es-ES"/>
         </w:rPr>
         <w:drawing>
@@ -1148,16 +1038,8 @@
         <w:rPr>
           <w:lang w:val="es-ES"/>
         </w:rPr>
-        <w:t>agregarlo al .</w:t>
-      </w:r>
-      <w:proofErr w:type="spellStart"/>
-      <w:r>
-        <w:rPr>
-          <w:lang w:val="es-ES"/>
-        </w:rPr>
-        <w:t>html</w:t>
-      </w:r>
-      <w:proofErr w:type="spellEnd"/>
+        <w:t>agregarlo al .html</w:t>
+      </w:r>
     </w:p>
     <w:p>
       <w:pPr>
@@ -1177,6 +1059,7 @@
       </w:pPr>
       <w:r>
         <w:rPr>
+          <w:noProof/>
           <w:u w:val="single"/>
           <w:lang w:val="es-ES"/>
         </w:rPr>
@@ -1251,6 +1134,7 @@
       </w:pPr>
       <w:r>
         <w:rPr>
+          <w:noProof/>
           <w:u w:val="single"/>
           <w:lang w:val="es-ES"/>
         </w:rPr>
@@ -1308,21 +1192,7 @@
         <w:rPr>
           <w:lang w:val="es-ES"/>
         </w:rPr>
-        <w:t xml:space="preserve">Ojo: el app.component.html debería ir solo que es siempre fijo, y para cada </w:t>
-      </w:r>
-      <w:proofErr w:type="spellStart"/>
-      <w:r>
-        <w:rPr>
-          <w:lang w:val="es-ES"/>
-        </w:rPr>
-        <w:t>pagina</w:t>
-      </w:r>
-      <w:proofErr w:type="spellEnd"/>
-      <w:r>
-        <w:rPr>
-          <w:lang w:val="es-ES"/>
-        </w:rPr>
-        <w:t xml:space="preserve"> una ruta.</w:t>
+        <w:t>Ojo: el app.component.html debería ir solo que es siempre fijo, y para cada pagina una ruta.</w:t>
       </w:r>
       <w:r>
         <w:rPr>
@@ -1332,6 +1202,7 @@
       </w:r>
       <w:r>
         <w:rPr>
+          <w:noProof/>
           <w:lang w:val="es-ES"/>
         </w:rPr>
         <w:drawing>
@@ -1399,6 +1270,7 @@
       </w:pPr>
       <w:r>
         <w:rPr>
+          <w:noProof/>
           <w:lang w:val="es-ES"/>
         </w:rPr>
         <w:lastRenderedPageBreak/>
@@ -1456,27 +1328,18 @@
         <w:rPr>
           <w:lang w:val="es-ES"/>
         </w:rPr>
-        <w:t xml:space="preserve">Si agregamos mas rutas debemos agregarlos en </w:t>
-      </w:r>
-      <w:proofErr w:type="spellStart"/>
-      <w:proofErr w:type="gramStart"/>
-      <w:r>
-        <w:rPr>
-          <w:lang w:val="es-ES"/>
-        </w:rPr>
-        <w:t>app.routes</w:t>
-      </w:r>
-      <w:proofErr w:type="spellEnd"/>
-      <w:proofErr w:type="gramEnd"/>
-    </w:p>
-    <w:p>
-      <w:pPr>
-        <w:rPr>
-          <w:lang w:val="es-ES"/>
-        </w:rPr>
-      </w:pPr>
-      <w:r>
-        <w:rPr>
+        <w:t>Si agregamos mas rutas debemos agregarlos en app.routes</w:t>
+      </w:r>
+    </w:p>
+    <w:p>
+      <w:pPr>
+        <w:rPr>
+          <w:lang w:val="es-ES"/>
+        </w:rPr>
+      </w:pPr>
+      <w:r>
+        <w:rPr>
+          <w:noProof/>
           <w:lang w:val="es-ES"/>
         </w:rPr>
         <w:drawing>
@@ -1563,7 +1426,6 @@
         </w:rPr>
         <w:t xml:space="preserve">Agregar el </w:t>
       </w:r>
-      <w:proofErr w:type="spellStart"/>
       <w:r>
         <w:rPr>
           <w:rFonts w:ascii="Consolas" w:eastAsia="Times New Roman" w:hAnsi="Consolas" w:cs="Times New Roman"/>
@@ -1576,7 +1438,6 @@
         </w:rPr>
         <w:t>import</w:t>
       </w:r>
-      <w:proofErr w:type="spellEnd"/>
       <w:r>
         <w:rPr>
           <w:rFonts w:ascii="Consolas" w:eastAsia="Times New Roman" w:hAnsi="Consolas" w:cs="Times New Roman"/>
@@ -1589,7 +1450,6 @@
         </w:rPr>
         <w:t xml:space="preserve"> {</w:t>
       </w:r>
-      <w:proofErr w:type="spellStart"/>
       <w:r>
         <w:rPr>
           <w:rFonts w:ascii="Consolas" w:eastAsia="Times New Roman" w:hAnsi="Consolas" w:cs="Times New Roman"/>
@@ -1602,7 +1462,6 @@
         </w:rPr>
         <w:t>RouterModule</w:t>
       </w:r>
-      <w:proofErr w:type="spellEnd"/>
       <w:r>
         <w:rPr>
           <w:rFonts w:ascii="Consolas" w:eastAsia="Times New Roman" w:hAnsi="Consolas" w:cs="Times New Roman"/>
@@ -1615,7 +1474,6 @@
         </w:rPr>
         <w:t xml:space="preserve">} </w:t>
       </w:r>
-      <w:proofErr w:type="spellStart"/>
       <w:r>
         <w:rPr>
           <w:rFonts w:ascii="Consolas" w:eastAsia="Times New Roman" w:hAnsi="Consolas" w:cs="Times New Roman"/>
@@ -1628,7 +1486,6 @@
         </w:rPr>
         <w:t>from</w:t>
       </w:r>
-      <w:proofErr w:type="spellEnd"/>
       <w:r>
         <w:rPr>
           <w:rFonts w:ascii="Consolas" w:eastAsia="Times New Roman" w:hAnsi="Consolas" w:cs="Times New Roman"/>
@@ -1651,43 +1508,18 @@
           <w:lang w:val="es-ES" w:eastAsia="es-ES"/>
           <w14:ligatures w14:val="none"/>
         </w:rPr>
-        <w:t>'@angular/</w:t>
-      </w:r>
-      <w:proofErr w:type="spellStart"/>
-      <w:r>
-        <w:rPr>
-          <w:rFonts w:ascii="Consolas" w:eastAsia="Times New Roman" w:hAnsi="Consolas" w:cs="Times New Roman"/>
-          <w:color w:val="E6DB74"/>
-          <w:kern w:val="0"/>
-          <w:sz w:val="21"/>
-          <w:szCs w:val="21"/>
-          <w:lang w:val="es-ES" w:eastAsia="es-ES"/>
-          <w14:ligatures w14:val="none"/>
-        </w:rPr>
-        <w:t>router</w:t>
-      </w:r>
-      <w:proofErr w:type="spellEnd"/>
-      <w:r>
-        <w:rPr>
-          <w:rFonts w:ascii="Consolas" w:eastAsia="Times New Roman" w:hAnsi="Consolas" w:cs="Times New Roman"/>
-          <w:color w:val="E6DB74"/>
-          <w:kern w:val="0"/>
-          <w:sz w:val="21"/>
-          <w:szCs w:val="21"/>
-          <w:lang w:val="es-ES" w:eastAsia="es-ES"/>
-          <w14:ligatures w14:val="none"/>
-        </w:rPr>
-        <w:t>'</w:t>
-      </w:r>
-    </w:p>
-    <w:p>
-      <w:pPr>
-        <w:rPr>
-          <w:lang w:val="es-ES"/>
-        </w:rPr>
-      </w:pPr>
-      <w:r>
-        <w:rPr>
+        <w:t>'@angular/router'</w:t>
+      </w:r>
+    </w:p>
+    <w:p>
+      <w:pPr>
+        <w:rPr>
+          <w:lang w:val="es-ES"/>
+        </w:rPr>
+      </w:pPr>
+      <w:r>
+        <w:rPr>
+          <w:noProof/>
           <w:lang w:val="es-ES"/>
         </w:rPr>
         <w:drawing>
@@ -1735,6 +1567,7 @@
       </w:pPr>
       <w:r>
         <w:rPr>
+          <w:noProof/>
           <w:lang w:val="es-ES"/>
         </w:rPr>
         <w:lastRenderedPageBreak/>
@@ -1775,6 +1608,147 @@
         </w:drawing>
       </w:r>
     </w:p>
+    <w:p>
+      <w:pPr>
+        <w:rPr>
+          <w:lang w:val="es-ES"/>
+        </w:rPr>
+      </w:pPr>
+      <w:r>
+        <w:rPr>
+          <w:lang w:val="es-ES"/>
+        </w:rPr>
+        <w:br w:type="page"/>
+      </w:r>
+    </w:p>
+    <w:p>
+      <w:pPr>
+        <w:rPr>
+          <w:lang w:val="es-ES"/>
+        </w:rPr>
+      </w:pPr>
+      <w:r>
+        <w:rPr>
+          <w:lang w:val="es-ES"/>
+        </w:rPr>
+        <w:lastRenderedPageBreak/>
+        <w:t>TAREA</w:t>
+      </w:r>
+      <w:r>
+        <w:rPr>
+          <w:lang w:val="es-ES"/>
+        </w:rPr>
+        <w:br/>
+      </w:r>
+    </w:p>
+    <w:p>
+      <w:pPr>
+        <w:pStyle w:val="Prrafodelista"/>
+        <w:numPr>
+          <w:ilvl w:val="0"/>
+          <w:numId w:val="3"/>
+        </w:numPr>
+        <w:rPr>
+          <w:lang w:val="es-ES"/>
+        </w:rPr>
+      </w:pPr>
+      <w:r>
+        <w:rPr>
+          <w:lang w:val="es-ES"/>
+        </w:rPr>
+        <w:t>CREAR EN APP COMPONENT EL NAVBAR SACADA DE BOOTSTRAP</w:t>
+      </w:r>
+    </w:p>
+    <w:p>
+      <w:pPr>
+        <w:pStyle w:val="Prrafodelista"/>
+        <w:numPr>
+          <w:ilvl w:val="0"/>
+          <w:numId w:val="3"/>
+        </w:numPr>
+        <w:rPr>
+          <w:lang w:val="es-ES"/>
+        </w:rPr>
+      </w:pPr>
+      <w:r>
+        <w:rPr>
+          <w:lang w:val="es-ES"/>
+        </w:rPr>
+        <w:t>EL NAV BAR DEBE TENER: INICIO, LOGIN Y CARRITO</w:t>
+      </w:r>
+    </w:p>
+    <w:p>
+      <w:pPr>
+        <w:pStyle w:val="Prrafodelista"/>
+        <w:numPr>
+          <w:ilvl w:val="0"/>
+          <w:numId w:val="3"/>
+        </w:numPr>
+        <w:rPr>
+          <w:lang w:val="es-ES"/>
+        </w:rPr>
+      </w:pPr>
+      <w:r>
+        <w:rPr>
+          <w:lang w:val="es-ES"/>
+        </w:rPr>
+        <w:t>CREAR RUTAS: HOME, LOGIN Y CARRITO</w:t>
+      </w:r>
+    </w:p>
+    <w:p>
+      <w:pPr>
+        <w:pStyle w:val="Prrafodelista"/>
+        <w:numPr>
+          <w:ilvl w:val="0"/>
+          <w:numId w:val="3"/>
+        </w:numPr>
+        <w:rPr>
+          <w:lang w:val="es-ES"/>
+        </w:rPr>
+      </w:pPr>
+      <w:r>
+        <w:rPr>
+          <w:lang w:val="es-ES"/>
+        </w:rPr>
+        <w:t>EN EL HOME LAS FICHAS DE LINIO</w:t>
+      </w:r>
+    </w:p>
+    <w:p>
+      <w:pPr>
+        <w:pStyle w:val="Prrafodelista"/>
+        <w:numPr>
+          <w:ilvl w:val="0"/>
+          <w:numId w:val="3"/>
+        </w:numPr>
+        <w:rPr>
+          <w:lang w:val="es-ES"/>
+        </w:rPr>
+      </w:pPr>
+      <w:r>
+        <w:rPr>
+          <w:lang w:val="es-ES"/>
+        </w:rPr>
+        <w:t>EL LOGIN (FORMULARIO DE INICIO DE SESION Y CREAR CUENTA)</w:t>
+      </w:r>
+    </w:p>
+    <w:p>
+      <w:pPr>
+        <w:pStyle w:val="Prrafodelista"/>
+        <w:numPr>
+          <w:ilvl w:val="0"/>
+          <w:numId w:val="3"/>
+        </w:numPr>
+        <w:rPr>
+          <w:lang w:val="es-ES"/>
+        </w:rPr>
+      </w:pPr>
+      <w:r>
+        <w:rPr>
+          <w:lang w:val="es-ES"/>
+        </w:rPr>
+        <w:t>EL CARRITO SIMULAR PASARELA.</w:t>
+      </w:r>
+    </w:p>
     <w:sectPr>
       <w:pgSz w:w="11906" w:h="16838"/>
       <w:pgMar w:top="1417" w:right="1701" w:bottom="1417" w:left="1701" w:header="708" w:footer="708" w:gutter="0"/>
@@ -1901,9 +1875,9 @@
     </w:lvl>
   </w:abstractNum>
   <w:abstractNum w:abstractNumId="1" w15:restartNumberingAfterBreak="0">
-    <w:nsid w:val="50394FD2"/>
+    <w:nsid w:val="4EFC4D73"/>
     <w:multiLevelType w:val="hybridMultilevel"/>
-    <w:tmpl w:val="E800D890"/>
+    <w:tmpl w:val="83B41B60"/>
     <w:lvl w:ilvl="0" w:tplc="0C0A000F">
       <w:start w:val="1"/>
       <w:numFmt w:val="decimal"/>
@@ -1989,10 +1963,102 @@
       </w:pPr>
     </w:lvl>
   </w:abstractNum>
+  <w:abstractNum w:abstractNumId="2" w15:restartNumberingAfterBreak="0">
+    <w:nsid w:val="50394FD2"/>
+    <w:multiLevelType w:val="hybridMultilevel"/>
+    <w:tmpl w:val="E800D890"/>
+    <w:lvl w:ilvl="0" w:tplc="0C0A000F">
+      <w:start w:val="1"/>
+      <w:numFmt w:val="decimal"/>
+      <w:lvlText w:val="%1."/>
+      <w:lvlJc w:val="left"/>
+      <w:pPr>
+        <w:ind w:left="720" w:hanging="360"/>
+      </w:pPr>
+      <w:rPr>
+        <w:rFonts w:hint="default"/>
+      </w:rPr>
+    </w:lvl>
+    <w:lvl w:ilvl="1" w:tplc="0C0A0019" w:tentative="1">
+      <w:start w:val="1"/>
+      <w:numFmt w:val="lowerLetter"/>
+      <w:lvlText w:val="%2."/>
+      <w:lvlJc w:val="left"/>
+      <w:pPr>
+        <w:ind w:left="1440" w:hanging="360"/>
+      </w:pPr>
+    </w:lvl>
+    <w:lvl w:ilvl="2" w:tplc="0C0A001B" w:tentative="1">
+      <w:start w:val="1"/>
+      <w:numFmt w:val="lowerRoman"/>
+      <w:lvlText w:val="%3."/>
+      <w:lvlJc w:val="right"/>
+      <w:pPr>
+        <w:ind w:left="2160" w:hanging="180"/>
+      </w:pPr>
+    </w:lvl>
+    <w:lvl w:ilvl="3" w:tplc="0C0A000F" w:tentative="1">
+      <w:start w:val="1"/>
+      <w:numFmt w:val="decimal"/>
+      <w:lvlText w:val="%4."/>
+      <w:lvlJc w:val="left"/>
+      <w:pPr>
+        <w:ind w:left="2880" w:hanging="360"/>
+      </w:pPr>
+    </w:lvl>
+    <w:lvl w:ilvl="4" w:tplc="0C0A0019" w:tentative="1">
+      <w:start w:val="1"/>
+      <w:numFmt w:val="lowerLetter"/>
+      <w:lvlText w:val="%5."/>
+      <w:lvlJc w:val="left"/>
+      <w:pPr>
+        <w:ind w:left="3600" w:hanging="360"/>
+      </w:pPr>
+    </w:lvl>
+    <w:lvl w:ilvl="5" w:tplc="0C0A001B" w:tentative="1">
+      <w:start w:val="1"/>
+      <w:numFmt w:val="lowerRoman"/>
+      <w:lvlText w:val="%6."/>
+      <w:lvlJc w:val="right"/>
+      <w:pPr>
+        <w:ind w:left="4320" w:hanging="180"/>
+      </w:pPr>
+    </w:lvl>
+    <w:lvl w:ilvl="6" w:tplc="0C0A000F" w:tentative="1">
+      <w:start w:val="1"/>
+      <w:numFmt w:val="decimal"/>
+      <w:lvlText w:val="%7."/>
+      <w:lvlJc w:val="left"/>
+      <w:pPr>
+        <w:ind w:left="5040" w:hanging="360"/>
+      </w:pPr>
+    </w:lvl>
+    <w:lvl w:ilvl="7" w:tplc="0C0A0019" w:tentative="1">
+      <w:start w:val="1"/>
+      <w:numFmt w:val="lowerLetter"/>
+      <w:lvlText w:val="%8."/>
+      <w:lvlJc w:val="left"/>
+      <w:pPr>
+        <w:ind w:left="5760" w:hanging="360"/>
+      </w:pPr>
+    </w:lvl>
+    <w:lvl w:ilvl="8" w:tplc="0C0A001B" w:tentative="1">
+      <w:start w:val="1"/>
+      <w:numFmt w:val="lowerRoman"/>
+      <w:lvlText w:val="%9."/>
+      <w:lvlJc w:val="right"/>
+      <w:pPr>
+        <w:ind w:left="6480" w:hanging="180"/>
+      </w:pPr>
+    </w:lvl>
+  </w:abstractNum>
   <w:num w:numId="1" w16cid:durableId="450322398">
     <w:abstractNumId w:val="0"/>
   </w:num>
   <w:num w:numId="2" w16cid:durableId="542015292">
+    <w:abstractNumId w:val="2"/>
+  </w:num>
+  <w:num w:numId="3" w16cid:durableId="605308697">
     <w:abstractNumId w:val="1"/>
   </w:num>
 </w:numbering>

</xml_diff>